<commit_message>
New translations mx_video scripts_optional_courses_batch_2.docx (Spanish)
</commit_message>
<xml_diff>
--- a/translations/parent_text_v2_mexico/es/es_MX_Video Scripts_Optional_Courses_batch_2.docx
+++ b/translations/parent_text_v2_mexico/es/es_MX_Video Scripts_Optional_Courses_batch_2.docx
@@ -4,10 +4,10 @@
   <w:body>
     <w:p>
       <w:pPr>
-        <w:pStyle w:val="Title"/>
-        <w:spacing w:line="276" w:lineRule="auto"/>
+        <w:pStyle w:val="Subtitle"/>
+        <w:ind w:left="0" w:firstLine="0"/>
       </w:pPr>
-      <w:bookmarkStart w:colFirst="0" w:colLast="0" w:name="_sgy4e5phuspu" w:id="0"/>
+      <w:bookmarkStart w:colFirst="0" w:colLast="0" w:name="_67ivg4pvdt22" w:id="0"/>
       <w:bookmarkEnd w:id="0"/>
     </w:p>
     <w:p>
@@ -195,6 +195,14 @@
               <w:br w:type="textWrapping"/>
               <w:br w:type="textWrapping"/>
               <w:t xml:space="preserve">Here are four helpful tips to guide you in teaching your girl or boy about safe and unsafe touch and what to do if they ever feel uncomfortable when someone touches them.</w:t>
+            </w:r>
+          </w:p>
+          <w:p>
+            <w:pPr>
+              <w:spacing w:line="240" w:lineRule="auto"/>
+            </w:pPr>
+            <w:r>
+              <w:t xml:space="preserve">Ready to learn more?</w:t>
             </w:r>
           </w:p>
         </w:tc>
@@ -829,6 +837,14 @@
               <w:t xml:space="preserve">Here are five tips to help you teach your girl or boy about safe touch and what to do if they feel unsafe when someone touches them.</w:t>
             </w:r>
           </w:p>
+          <w:p>
+            <w:pPr>
+              <w:spacing w:line="240" w:lineRule="auto"/>
+            </w:pPr>
+            <w:r>
+              <w:t xml:space="preserve">Ready to learn more?</w:t>
+            </w:r>
+          </w:p>
         </w:tc>
         <w:tc>
           <w:tcPr>
@@ -2053,12 +2069,12 @@
                 <wp:inline distB="114300" distT="114300" distL="114300" distR="114300">
                   <wp:extent cx="1219200" cy="990600"/>
                   <wp:effectExtent b="0" l="0" r="0" t="0"/>
-                  <wp:docPr id="9" name="image2.jpg"/>
+                  <wp:docPr id="9" name="image3.jpg"/>
                   <a:graphic>
                     <a:graphicData uri="http://schemas.openxmlformats.org/drawingml/2006/picture">
                       <pic:pic>
                         <pic:nvPicPr>
-                          <pic:cNvPr id="0" name="image2.jpg"/>
+                          <pic:cNvPr id="0" name="image3.jpg"/>
                           <pic:cNvPicPr preferRelativeResize="0"/>
                         </pic:nvPicPr>
                         <pic:blipFill>
@@ -2289,12 +2305,12 @@
                 <wp:inline distB="114300" distT="114300" distL="114300" distR="114300">
                   <wp:extent cx="1219200" cy="990600"/>
                   <wp:effectExtent b="0" l="0" r="0" t="0"/>
-                  <wp:docPr id="8" name="image1.jpg"/>
+                  <wp:docPr id="8" name="image2.jpg"/>
                   <a:graphic>
                     <a:graphicData uri="http://schemas.openxmlformats.org/drawingml/2006/picture">
                       <pic:pic>
                         <pic:nvPicPr>
-                          <pic:cNvPr id="0" name="image1.jpg"/>
+                          <pic:cNvPr id="0" name="image2.jpg"/>
                           <pic:cNvPicPr preferRelativeResize="0"/>
                         </pic:nvPicPr>
                         <pic:blipFill>
@@ -2966,12 +2982,12 @@
                 <wp:inline distB="114300" distT="114300" distL="114300" distR="114300">
                   <wp:extent cx="1219200" cy="990600"/>
                   <wp:effectExtent b="0" l="0" r="0" t="0"/>
-                  <wp:docPr id="3" name="image2.jpg"/>
+                  <wp:docPr id="3" name="image3.jpg"/>
                   <a:graphic>
                     <a:graphicData uri="http://schemas.openxmlformats.org/drawingml/2006/picture">
                       <pic:pic>
                         <pic:nvPicPr>
-                          <pic:cNvPr id="0" name="image2.jpg"/>
+                          <pic:cNvPr id="0" name="image3.jpg"/>
                           <pic:cNvPicPr preferRelativeResize="0"/>
                         </pic:nvPicPr>
                         <pic:blipFill>
@@ -3210,12 +3226,12 @@
                 <wp:inline distB="114300" distT="114300" distL="114300" distR="114300">
                   <wp:extent cx="1219200" cy="990600"/>
                   <wp:effectExtent b="0" l="0" r="0" t="0"/>
-                  <wp:docPr id="4" name="image1.jpg"/>
+                  <wp:docPr id="4" name="image2.jpg"/>
                   <a:graphic>
                     <a:graphicData uri="http://schemas.openxmlformats.org/drawingml/2006/picture">
                       <pic:pic>
                         <pic:nvPicPr>
-                          <pic:cNvPr id="0" name="image1.jpg"/>
+                          <pic:cNvPr id="0" name="image2.jpg"/>
                           <pic:cNvPicPr preferRelativeResize="0"/>
                         </pic:nvPicPr>
                         <pic:blipFill>
@@ -4144,12 +4160,12 @@
                 <wp:inline distB="114300" distT="114300" distL="114300" distR="114300">
                   <wp:extent cx="1219200" cy="990600"/>
                   <wp:effectExtent b="0" l="0" r="0" t="0"/>
-                  <wp:docPr id="7" name="image1.jpg"/>
+                  <wp:docPr id="7" name="image2.jpg"/>
                   <a:graphic>
                     <a:graphicData uri="http://schemas.openxmlformats.org/drawingml/2006/picture">
                       <pic:pic>
                         <pic:nvPicPr>
-                          <pic:cNvPr id="0" name="image1.jpg"/>
+                          <pic:cNvPr id="0" name="image2.jpg"/>
                           <pic:cNvPicPr preferRelativeResize="0"/>
                         </pic:nvPicPr>
                         <pic:blipFill>
@@ -4875,12 +4891,12 @@
                 <wp:inline distB="114300" distT="114300" distL="114300" distR="114300">
                   <wp:extent cx="1219200" cy="990600"/>
                   <wp:effectExtent b="0" l="0" r="0" t="0"/>
-                  <wp:docPr id="1" name="image1.jpg"/>
+                  <wp:docPr id="1" name="image2.jpg"/>
                   <a:graphic>
                     <a:graphicData uri="http://schemas.openxmlformats.org/drawingml/2006/picture">
                       <pic:pic>
                         <pic:nvPicPr>
-                          <pic:cNvPr id="0" name="image1.jpg"/>
+                          <pic:cNvPr id="0" name="image2.jpg"/>
                           <pic:cNvPicPr preferRelativeResize="0"/>
                         </pic:nvPicPr>
                         <pic:blipFill>
@@ -5669,6 +5685,14 @@
               <w:t xml:space="preserve">Today, we are learning how to BUILD HABITS and BUILD TRUST.</w:t>
             </w:r>
           </w:p>
+          <w:p>
+            <w:pPr>
+              <w:widowControl w:val="0"/>
+            </w:pPr>
+            <w:r>
+              <w:t xml:space="preserve">Are you ready to begin?</w:t>
+            </w:r>
+          </w:p>
         </w:tc>
         <w:tc>
           <w:tcPr/>
@@ -5728,12 +5752,12 @@
                 <wp:inline distB="114300" distT="114300" distL="114300" distR="114300">
                   <wp:extent cx="1219200" cy="495300"/>
                   <wp:effectExtent b="0" l="0" r="0" t="0"/>
-                  <wp:docPr id="6" name="image3.png"/>
+                  <wp:docPr id="6" name="image1.png"/>
                   <a:graphic>
                     <a:graphicData uri="http://schemas.openxmlformats.org/drawingml/2006/picture">
                       <pic:pic>
                         <pic:nvPicPr>
-                          <pic:cNvPr id="0" name="image3.png"/>
+                          <pic:cNvPr id="0" name="image1.png"/>
                           <pic:cNvPicPr preferRelativeResize="0"/>
                         </pic:nvPicPr>
                         <pic:blipFill>
@@ -6688,7 +6712,7 @@
               <w:spacing w:line="240" w:lineRule="auto"/>
             </w:pPr>
             <w:r>
-              <w:t xml:space="preserve"> </w:t>
+              <w:t xml:space="preserve"> Ready to get started?</w:t>
             </w:r>
           </w:p>
         </w:tc>
@@ -14223,6 +14247,14 @@
               <w:t xml:space="preserve">And Be Creative</w:t>
             </w:r>
           </w:p>
+          <w:p>
+            <w:pPr>
+              <w:spacing w:line="240" w:lineRule="auto"/>
+            </w:pPr>
+            <w:r>
+              <w:t xml:space="preserve">Ready to learn more? Let’s get started. </w:t>
+            </w:r>
+          </w:p>
         </w:tc>
         <w:tc>
           <w:tcPr>
@@ -14859,6 +14891,14 @@
             </w:pPr>
             <w:r>
               <w:t xml:space="preserve">And Praise!</w:t>
+            </w:r>
+          </w:p>
+          <w:p>
+            <w:pPr>
+              <w:spacing w:line="240" w:lineRule="auto"/>
+            </w:pPr>
+            <w:r>
+              <w:t xml:space="preserve">Let’s explore these together. </w:t>
             </w:r>
           </w:p>
         </w:tc>

</xml_diff>